<commit_message>
Agregado logo de WOBI, y quitado formato ODT (no funciona el merge en Headers)
</commit_message>
<xml_diff>
--- a/template_completo.docx
+++ b/template_completo.docx
@@ -2,93 +2,10 @@
 <file path=word/document.xml><?xml version="1.0" encoding="utf-8"?>
 <w:document xmlns:o="urn:schemas-microsoft-com:office:office" xmlns:r="http://schemas.openxmlformats.org/officeDocument/2006/relationships" xmlns:v="urn:schemas-microsoft-com:vml" xmlns:w="http://schemas.openxmlformats.org/wordprocessingml/2006/main" xmlns:w10="urn:schemas-microsoft-com:office:word" xmlns:wp="http://schemas.openxmlformats.org/drawingml/2006/wordprocessingDrawing">
   <w:body>
-    <w:p>
-      <w:pPr>
-        <w:pStyle w:val="style26"/>
-        <w:spacing w:after="120" w:before="240"/>
-        <w:contextualSpacing w:val="false"/>
-        <w:jc w:val="center"/>
-        <w:rPr/>
-      </w:pPr>
-      <w:r>
-        <w:rPr/>
-        <w:t>WOBI – Reporte de cumplimiento de Pautas comerciales</w:t>
-      </w:r>
-    </w:p>
-    <w:p>
-      <w:pPr>
-        <w:pStyle w:val="style20"/>
-        <w:jc w:val="left"/>
-        <w:rPr/>
-      </w:pPr>
-      <w:r>
-        <w:rPr>
-          <w:b/>
-          <w:bCs/>
-        </w:rPr>
-        <w:t xml:space="preserve">Cliente: </w:t>
-      </w:r>
-      <w:r>
-        <w:rPr/>
-        <w:t>[general.cliente]</w:t>
-      </w:r>
-    </w:p>
-    <w:p>
-      <w:pPr>
-        <w:pStyle w:val="style20"/>
-        <w:jc w:val="left"/>
-        <w:rPr/>
-      </w:pPr>
-      <w:r>
-        <w:rPr>
-          <w:b/>
-          <w:bCs/>
-        </w:rPr>
-        <w:t xml:space="preserve">Desde: </w:t>
-      </w:r>
-      <w:r>
-        <w:rPr/>
-        <w:t>[general.desde]</w:t>
-      </w:r>
-    </w:p>
-    <w:p>
-      <w:pPr>
-        <w:pStyle w:val="style20"/>
-        <w:rPr/>
-      </w:pPr>
-      <w:r>
-        <w:rPr>
-          <w:b/>
-          <w:bCs/>
-        </w:rPr>
-        <w:t xml:space="preserve">Hasta: </w:t>
-      </w:r>
-      <w:r>
-        <w:rPr/>
-        <w:t>[general.hasta]</w:t>
-      </w:r>
-    </w:p>
-    <w:p>
-      <w:pPr>
-        <w:pStyle w:val="style20"/>
-        <w:rPr/>
-      </w:pPr>
-      <w:r>
-        <w:rPr>
-          <w:b/>
-          <w:bCs/>
-        </w:rPr>
-        <w:t xml:space="preserve">Pauta: </w:t>
-      </w:r>
-      <w:r>
-        <w:rPr/>
-        <w:t>[general.pauta]</w:t>
-      </w:r>
-    </w:p>
     <w:tbl>
       <w:tblPr>
         <w:jc w:val="left"/>
-        <w:tblInd w:type="dxa" w:w="53"/>
+        <w:tblInd w:type="dxa" w:w="50"/>
         <w:tblBorders>
           <w:top w:color="000001" w:space="0" w:sz="2" w:val="single"/>
           <w:left w:color="000001" w:space="0" w:sz="2" w:val="single"/>
@@ -99,19 +16,19 @@
         </w:tblBorders>
         <w:tblCellMar>
           <w:top w:type="dxa" w:w="55"/>
-          <w:left w:type="dxa" w:w="51"/>
+          <w:left w:type="dxa" w:w="48"/>
           <w:bottom w:type="dxa" w:w="55"/>
           <w:right w:type="dxa" w:w="55"/>
         </w:tblCellMar>
       </w:tblPr>
       <w:tblGrid>
-        <w:gridCol w:w="1198"/>
+        <w:gridCol w:w="1197"/>
         <w:gridCol w:w="2975"/>
         <w:gridCol w:w="963"/>
         <w:gridCol w:w="962"/>
-        <w:gridCol w:w="1549"/>
-        <w:gridCol w:w="862"/>
-        <w:gridCol w:w="2262"/>
+        <w:gridCol w:w="1548"/>
+        <w:gridCol w:w="861"/>
+        <w:gridCol w:w="2264"/>
       </w:tblGrid>
       <w:tr>
         <w:trPr>
@@ -119,7 +36,7 @@
         </w:trPr>
         <w:tc>
           <w:tcPr>
-            <w:tcW w:type="dxa" w:w="1198"/>
+            <w:tcW w:type="dxa" w:w="1197"/>
             <w:tcBorders>
               <w:top w:color="000001" w:space="0" w:sz="2" w:val="single"/>
               <w:left w:color="000001" w:space="0" w:sz="2" w:val="single"/>
@@ -128,12 +45,12 @@
             </w:tcBorders>
             <w:shd w:fill="000000" w:val="clear"/>
             <w:tcMar>
-              <w:left w:type="dxa" w:w="51"/>
-            </w:tcMar>
-          </w:tcPr>
-          <w:p>
-            <w:pPr>
-              <w:pStyle w:val="style24"/>
+              <w:left w:type="dxa" w:w="48"/>
+            </w:tcMar>
+          </w:tcPr>
+          <w:p>
+            <w:pPr>
+              <w:pStyle w:val="style23"/>
               <w:rPr>
                 <w:rFonts w:ascii="Liberation Sans" w:hAnsi="Liberation Sans"/>
                 <w:b/>
@@ -167,12 +84,12 @@
             </w:tcBorders>
             <w:shd w:fill="000000" w:val="clear"/>
             <w:tcMar>
-              <w:left w:type="dxa" w:w="51"/>
-            </w:tcMar>
-          </w:tcPr>
-          <w:p>
-            <w:pPr>
-              <w:pStyle w:val="style24"/>
+              <w:left w:type="dxa" w:w="48"/>
+            </w:tcMar>
+          </w:tcPr>
+          <w:p>
+            <w:pPr>
+              <w:pStyle w:val="style23"/>
               <w:rPr>
                 <w:rFonts w:ascii="Liberation Sans" w:hAnsi="Liberation Sans"/>
                 <w:b/>
@@ -206,12 +123,12 @@
             </w:tcBorders>
             <w:shd w:fill="000000" w:val="clear"/>
             <w:tcMar>
-              <w:left w:type="dxa" w:w="51"/>
-            </w:tcMar>
-          </w:tcPr>
-          <w:p>
-            <w:pPr>
-              <w:pStyle w:val="style24"/>
+              <w:left w:type="dxa" w:w="48"/>
+            </w:tcMar>
+          </w:tcPr>
+          <w:p>
+            <w:pPr>
+              <w:pStyle w:val="style23"/>
               <w:rPr>
                 <w:rFonts w:ascii="Liberation Sans" w:hAnsi="Liberation Sans"/>
                 <w:b/>
@@ -245,12 +162,12 @@
             </w:tcBorders>
             <w:shd w:fill="000000" w:val="clear"/>
             <w:tcMar>
-              <w:left w:type="dxa" w:w="51"/>
-            </w:tcMar>
-          </w:tcPr>
-          <w:p>
-            <w:pPr>
-              <w:pStyle w:val="style24"/>
+              <w:left w:type="dxa" w:w="48"/>
+            </w:tcMar>
+          </w:tcPr>
+          <w:p>
+            <w:pPr>
+              <w:pStyle w:val="style23"/>
               <w:rPr>
                 <w:rFonts w:ascii="Liberation Sans" w:hAnsi="Liberation Sans"/>
                 <w:b/>
@@ -275,7 +192,7 @@
         </w:tc>
         <w:tc>
           <w:tcPr>
-            <w:tcW w:type="dxa" w:w="1549"/>
+            <w:tcW w:type="dxa" w:w="1548"/>
             <w:tcBorders>
               <w:top w:color="000001" w:space="0" w:sz="2" w:val="single"/>
               <w:left w:color="000001" w:space="0" w:sz="2" w:val="single"/>
@@ -284,12 +201,12 @@
             </w:tcBorders>
             <w:shd w:fill="000000" w:val="clear"/>
             <w:tcMar>
-              <w:left w:type="dxa" w:w="51"/>
-            </w:tcMar>
-          </w:tcPr>
-          <w:p>
-            <w:pPr>
-              <w:pStyle w:val="style24"/>
+              <w:left w:type="dxa" w:w="48"/>
+            </w:tcMar>
+          </w:tcPr>
+          <w:p>
+            <w:pPr>
+              <w:pStyle w:val="style23"/>
               <w:rPr>
                 <w:rFonts w:ascii="Liberation Sans" w:hAnsi="Liberation Sans"/>
                 <w:b/>
@@ -314,7 +231,7 @@
         </w:tc>
         <w:tc>
           <w:tcPr>
-            <w:tcW w:type="dxa" w:w="862"/>
+            <w:tcW w:type="dxa" w:w="861"/>
             <w:tcBorders>
               <w:top w:color="000001" w:space="0" w:sz="2" w:val="single"/>
               <w:left w:color="000001" w:space="0" w:sz="2" w:val="single"/>
@@ -323,12 +240,12 @@
             </w:tcBorders>
             <w:shd w:fill="000000" w:val="clear"/>
             <w:tcMar>
-              <w:left w:type="dxa" w:w="51"/>
-            </w:tcMar>
-          </w:tcPr>
-          <w:p>
-            <w:pPr>
-              <w:pStyle w:val="style24"/>
+              <w:left w:type="dxa" w:w="48"/>
+            </w:tcMar>
+          </w:tcPr>
+          <w:p>
+            <w:pPr>
+              <w:pStyle w:val="style23"/>
               <w:jc w:val="center"/>
               <w:rPr>
                 <w:rFonts w:ascii="Liberation Sans" w:hAnsi="Liberation Sans"/>
@@ -354,7 +271,7 @@
         </w:tc>
         <w:tc>
           <w:tcPr>
-            <w:tcW w:type="dxa" w:w="2262"/>
+            <w:tcW w:type="dxa" w:w="2264"/>
             <w:tcBorders>
               <w:top w:color="000001" w:space="0" w:sz="2" w:val="single"/>
               <w:left w:color="000001" w:space="0" w:sz="2" w:val="single"/>
@@ -363,12 +280,12 @@
             </w:tcBorders>
             <w:shd w:fill="000000" w:val="clear"/>
             <w:tcMar>
-              <w:left w:type="dxa" w:w="51"/>
-            </w:tcMar>
-          </w:tcPr>
-          <w:p>
-            <w:pPr>
-              <w:pStyle w:val="style24"/>
+              <w:left w:type="dxa" w:w="48"/>
+            </w:tcMar>
+          </w:tcPr>
+          <w:p>
+            <w:pPr>
+              <w:pStyle w:val="style23"/>
               <w:rPr>
                 <w:rFonts w:ascii="Liberation Sans" w:hAnsi="Liberation Sans"/>
                 <w:b/>
@@ -398,7 +315,7 @@
         </w:trPr>
         <w:tc>
           <w:tcPr>
-            <w:tcW w:type="dxa" w:w="1198"/>
+            <w:tcW w:type="dxa" w:w="1197"/>
             <w:tcBorders>
               <w:top w:val="nil"/>
               <w:left w:color="000001" w:space="0" w:sz="2" w:val="single"/>
@@ -407,12 +324,12 @@
             </w:tcBorders>
             <w:shd w:fill="FFFFFF" w:val="clear"/>
             <w:tcMar>
-              <w:left w:type="dxa" w:w="51"/>
-            </w:tcMar>
-          </w:tcPr>
-          <w:p>
-            <w:pPr>
-              <w:pStyle w:val="style24"/>
+              <w:left w:type="dxa" w:w="48"/>
+            </w:tcMar>
+          </w:tcPr>
+          <w:p>
+            <w:pPr>
+              <w:pStyle w:val="style23"/>
               <w:rPr>
                 <w:rFonts w:ascii="Liberation Sans" w:hAnsi="Liberation Sans"/>
                 <w:sz w:val="16"/>
@@ -440,12 +357,12 @@
             </w:tcBorders>
             <w:shd w:fill="FFFFFF" w:val="clear"/>
             <w:tcMar>
-              <w:left w:type="dxa" w:w="51"/>
-            </w:tcMar>
-          </w:tcPr>
-          <w:p>
-            <w:pPr>
-              <w:pStyle w:val="style24"/>
+              <w:left w:type="dxa" w:w="48"/>
+            </w:tcMar>
+          </w:tcPr>
+          <w:p>
+            <w:pPr>
+              <w:pStyle w:val="style23"/>
               <w:rPr>
                 <w:rFonts w:ascii="Liberation Sans" w:hAnsi="Liberation Sans"/>
                 <w:sz w:val="16"/>
@@ -473,12 +390,12 @@
             </w:tcBorders>
             <w:shd w:fill="FFFFFF" w:val="clear"/>
             <w:tcMar>
-              <w:left w:type="dxa" w:w="51"/>
-            </w:tcMar>
-          </w:tcPr>
-          <w:p>
-            <w:pPr>
-              <w:pStyle w:val="style24"/>
+              <w:left w:type="dxa" w:w="48"/>
+            </w:tcMar>
+          </w:tcPr>
+          <w:p>
+            <w:pPr>
+              <w:pStyle w:val="style23"/>
               <w:rPr>
                 <w:rFonts w:ascii="Liberation Sans" w:hAnsi="Liberation Sans"/>
                 <w:sz w:val="16"/>
@@ -506,12 +423,12 @@
             </w:tcBorders>
             <w:shd w:fill="FFFFFF" w:val="clear"/>
             <w:tcMar>
-              <w:left w:type="dxa" w:w="51"/>
-            </w:tcMar>
-          </w:tcPr>
-          <w:p>
-            <w:pPr>
-              <w:pStyle w:val="style24"/>
+              <w:left w:type="dxa" w:w="48"/>
+            </w:tcMar>
+          </w:tcPr>
+          <w:p>
+            <w:pPr>
+              <w:pStyle w:val="style23"/>
               <w:rPr>
                 <w:rFonts w:ascii="Liberation Sans" w:hAnsi="Liberation Sans"/>
                 <w:sz w:val="16"/>
@@ -530,7 +447,7 @@
         </w:tc>
         <w:tc>
           <w:tcPr>
-            <w:tcW w:type="dxa" w:w="1549"/>
+            <w:tcW w:type="dxa" w:w="1548"/>
             <w:tcBorders>
               <w:top w:val="nil"/>
               <w:left w:color="000001" w:space="0" w:sz="2" w:val="single"/>
@@ -539,12 +456,12 @@
             </w:tcBorders>
             <w:shd w:fill="FFFFFF" w:val="clear"/>
             <w:tcMar>
-              <w:left w:type="dxa" w:w="51"/>
-            </w:tcMar>
-          </w:tcPr>
-          <w:p>
-            <w:pPr>
-              <w:pStyle w:val="style24"/>
+              <w:left w:type="dxa" w:w="48"/>
+            </w:tcMar>
+          </w:tcPr>
+          <w:p>
+            <w:pPr>
+              <w:pStyle w:val="style23"/>
               <w:rPr>
                 <w:rFonts w:ascii="Liberation Sans" w:hAnsi="Liberation Sans"/>
                 <w:sz w:val="16"/>
@@ -563,7 +480,7 @@
         </w:tc>
         <w:tc>
           <w:tcPr>
-            <w:tcW w:type="dxa" w:w="862"/>
+            <w:tcW w:type="dxa" w:w="861"/>
             <w:tcBorders>
               <w:top w:val="nil"/>
               <w:left w:color="000001" w:space="0" w:sz="2" w:val="single"/>
@@ -572,12 +489,12 @@
             </w:tcBorders>
             <w:shd w:fill="FFFFFF" w:val="clear"/>
             <w:tcMar>
-              <w:left w:type="dxa" w:w="51"/>
-            </w:tcMar>
-          </w:tcPr>
-          <w:p>
-            <w:pPr>
-              <w:pStyle w:val="style24"/>
+              <w:left w:type="dxa" w:w="48"/>
+            </w:tcMar>
+          </w:tcPr>
+          <w:p>
+            <w:pPr>
+              <w:pStyle w:val="style23"/>
               <w:jc w:val="center"/>
               <w:rPr>
                 <w:rFonts w:ascii="Liberation Sans" w:hAnsi="Liberation Sans"/>
@@ -599,7 +516,7 @@
         </w:tc>
         <w:tc>
           <w:tcPr>
-            <w:tcW w:type="dxa" w:w="2262"/>
+            <w:tcW w:type="dxa" w:w="2264"/>
             <w:tcBorders>
               <w:top w:val="nil"/>
               <w:left w:color="000001" w:space="0" w:sz="2" w:val="single"/>
@@ -608,41 +525,25 @@
             </w:tcBorders>
             <w:shd w:fill="FFFFFF" w:val="clear"/>
             <w:tcMar>
-              <w:left w:type="dxa" w:w="51"/>
-            </w:tcMar>
-          </w:tcPr>
-          <w:p>
-            <w:pPr>
-              <w:pStyle w:val="style28"/>
-              <w:rPr>
-                <w:rFonts w:ascii="Liberation Sans" w:hAnsi="Liberation Sans"/>
-                <w:sz w:val="16"/>
-                <w:szCs w:val="16"/>
-              </w:rPr>
-            </w:pPr>
-            <w:r>
-              <w:rPr>
-                <w:rFonts w:ascii="Liberation Sans" w:hAnsi="Liberation Sans"/>
-                <w:sz w:val="16"/>
-                <w:szCs w:val="16"/>
-              </w:rPr>
-              <w:t>[r.details;</w:t>
-            </w:r>
-            <w:r>
-              <w:rPr>
-                <w:rFonts w:ascii="Liberation Sans" w:hAnsi="Liberation Sans"/>
-                <w:sz w:val="16"/>
-                <w:szCs w:val="16"/>
-              </w:rPr>
-              <w:t>strconv=nobr</w:t>
-            </w:r>
-            <w:r>
-              <w:rPr>
-                <w:rFonts w:ascii="Liberation Sans" w:hAnsi="Liberation Sans"/>
-                <w:sz w:val="16"/>
-                <w:szCs w:val="16"/>
-              </w:rPr>
-              <w:t>]</w:t>
+              <w:left w:type="dxa" w:w="48"/>
+            </w:tcMar>
+          </w:tcPr>
+          <w:p>
+            <w:pPr>
+              <w:pStyle w:val="style27"/>
+              <w:rPr>
+                <w:rFonts w:ascii="Liberation Sans" w:hAnsi="Liberation Sans"/>
+                <w:sz w:val="16"/>
+                <w:szCs w:val="16"/>
+              </w:rPr>
+            </w:pPr>
+            <w:r>
+              <w:rPr>
+                <w:rFonts w:ascii="Liberation Sans" w:hAnsi="Liberation Sans"/>
+                <w:sz w:val="16"/>
+                <w:szCs w:val="16"/>
+              </w:rPr>
+              <w:t>[r.details;strconv=nobr]</w:t>
             </w:r>
           </w:p>
         </w:tc>
@@ -658,9 +559,10 @@
       </w:r>
     </w:p>
     <w:sectPr>
+      <w:headerReference r:id="rId2" w:type="default"/>
       <w:type w:val="nextPage"/>
       <w:pgSz w:h="16838" w:w="11906"/>
-      <w:pgMar w:bottom="567" w:footer="0" w:gutter="0" w:header="0" w:left="567" w:right="567" w:top="567"/>
+      <w:pgMar w:bottom="567" w:footer="0" w:gutter="0" w:header="567" w:left="567" w:right="567" w:top="3336"/>
       <w:pgNumType w:fmt="decimal"/>
       <w:formProt w:val="false"/>
       <w:textDirection w:val="lrTb"/>
@@ -668,6 +570,355 @@
     </w:sectPr>
   </w:body>
 </w:document>
+</file>
+
+<file path=word/header1.xml><?xml version="1.0" encoding="utf-8"?>
+<w:hdr xmlns:o="urn:schemas-microsoft-com:office:office" xmlns:r="http://schemas.openxmlformats.org/officeDocument/2006/relationships" xmlns:v="urn:schemas-microsoft-com:vml" xmlns:w="http://schemas.openxmlformats.org/wordprocessingml/2006/main" xmlns:w10="urn:schemas-microsoft-com:office:word" xmlns:wp="http://schemas.openxmlformats.org/drawingml/2006/wordprocessingDrawing">
+  <w:tbl>
+    <w:tblPr>
+      <w:tblW w:type="dxa" w:w="10772"/>
+      <w:jc w:val="left"/>
+      <w:tblInd w:type="dxa" w:w="55"/>
+      <w:tblBorders>
+        <w:top w:val="nil"/>
+        <w:left w:val="nil"/>
+        <w:bottom w:val="nil"/>
+        <w:insideH w:val="nil"/>
+        <w:right w:val="nil"/>
+        <w:insideV w:val="nil"/>
+      </w:tblBorders>
+      <w:tblCellMar>
+        <w:top w:type="dxa" w:w="55"/>
+        <w:left w:type="dxa" w:w="55"/>
+        <w:bottom w:type="dxa" w:w="55"/>
+        <w:right w:type="dxa" w:w="55"/>
+      </w:tblCellMar>
+    </w:tblPr>
+    <w:tblGrid>
+      <w:gridCol w:w="4813"/>
+      <w:gridCol w:w="2366"/>
+      <w:gridCol w:w="3593"/>
+    </w:tblGrid>
+    <w:tr>
+      <w:trPr>
+        <w:trHeight w:hRule="atLeast" w:val="6"/>
+        <w:cantSplit w:val="false"/>
+      </w:trPr>
+      <w:tc>
+        <w:tcPr>
+          <w:tcW w:type="dxa" w:w="4813"/>
+          <w:vMerge w:val="restart"/>
+          <w:tcBorders>
+            <w:top w:val="nil"/>
+            <w:left w:val="nil"/>
+            <w:bottom w:val="nil"/>
+            <w:right w:val="nil"/>
+          </w:tcBorders>
+          <w:shd w:fill="auto" w:val="clear"/>
+        </w:tcPr>
+        <w:p>
+          <w:pPr>
+            <w:pStyle w:val="style23"/>
+            <w:jc w:val="center"/>
+            <w:rPr/>
+          </w:pPr>
+          <w:r>
+            <w:rPr/>
+            <w:drawing>
+              <wp:inline distB="0" distL="0" distR="0" distT="0">
+                <wp:extent cx="2444750" cy="929640"/>
+                <wp:effectExtent b="0" l="0" r="0" t="0"/>
+                <wp:docPr descr="" id="0" name="Picture"/>
+                <wp:cNvGraphicFramePr>
+                  <a:graphicFrameLocks xmlns:a="http://schemas.openxmlformats.org/drawingml/2006/main" noChangeAspect="1"/>
+                </wp:cNvGraphicFramePr>
+                <a:graphic xmlns:a="http://schemas.openxmlformats.org/drawingml/2006/main">
+                  <a:graphicData uri="http://schemas.openxmlformats.org/drawingml/2006/picture">
+                    <pic:pic xmlns:pic="http://schemas.openxmlformats.org/drawingml/2006/picture">
+                      <pic:nvPicPr>
+                        <pic:cNvPr descr="" id="0" name="Picture"/>
+                        <pic:cNvPicPr>
+                          <a:picLocks noChangeArrowheads="1" noChangeAspect="1"/>
+                        </pic:cNvPicPr>
+                      </pic:nvPicPr>
+                      <pic:blipFill>
+                        <a:blip r:embed="rId1"/>
+                        <a:srcRect/>
+                        <a:stretch>
+                          <a:fillRect/>
+                        </a:stretch>
+                      </pic:blipFill>
+                      <pic:spPr bwMode="auto">
+                        <a:xfrm>
+                          <a:off x="0" y="0"/>
+                          <a:ext cx="2444750" cy="929640"/>
+                        </a:xfrm>
+                        <a:prstGeom prst="rect">
+                          <a:avLst/>
+                        </a:prstGeom>
+                        <a:noFill/>
+                        <a:ln w="9525">
+                          <a:noFill/>
+                          <a:miter lim="800000"/>
+                          <a:headEnd/>
+                          <a:tailEnd/>
+                        </a:ln>
+                      </pic:spPr>
+                    </pic:pic>
+                  </a:graphicData>
+                </a:graphic>
+              </wp:inline>
+            </w:drawing>
+          </w:r>
+        </w:p>
+        <w:p>
+          <w:pPr>
+            <w:pStyle w:val="style25"/>
+            <w:spacing w:after="120" w:before="240"/>
+            <w:contextualSpacing w:val="false"/>
+            <w:jc w:val="center"/>
+            <w:rPr>
+              <w:sz w:val="24"/>
+              <w:szCs w:val="24"/>
+            </w:rPr>
+          </w:pPr>
+          <w:r>
+            <w:rPr>
+              <w:sz w:val="24"/>
+              <w:szCs w:val="24"/>
+            </w:rPr>
+            <w:t>Cumplimiento de Pautas Comerciales</w:t>
+          </w:r>
+        </w:p>
+      </w:tc>
+      <w:tc>
+        <w:tcPr>
+          <w:tcW w:type="dxa" w:w="2366"/>
+          <w:tcBorders>
+            <w:top w:val="nil"/>
+            <w:left w:val="nil"/>
+            <w:bottom w:val="nil"/>
+            <w:right w:val="nil"/>
+          </w:tcBorders>
+          <w:shd w:fill="auto" w:val="clear"/>
+        </w:tcPr>
+        <w:p>
+          <w:pPr>
+            <w:pStyle w:val="style19"/>
+            <w:spacing w:after="120" w:before="0"/>
+            <w:contextualSpacing w:val="false"/>
+            <w:jc w:val="left"/>
+            <w:rPr>
+              <w:rFonts w:ascii="Arial" w:hAnsi="Arial"/>
+              <w:b w:val="false"/>
+              <w:bCs w:val="false"/>
+              <w:sz w:val="20"/>
+              <w:szCs w:val="20"/>
+            </w:rPr>
+          </w:pPr>
+          <w:r>
+            <w:rPr>
+              <w:rFonts w:ascii="Arial" w:hAnsi="Arial"/>
+              <w:b/>
+              <w:bCs/>
+              <w:sz w:val="20"/>
+              <w:szCs w:val="20"/>
+            </w:rPr>
+            <w:t xml:space="preserve">Cliente </w:t>
+          </w:r>
+          <w:r>
+            <w:rPr>
+              <w:rFonts w:ascii="Arial" w:hAnsi="Arial"/>
+              <w:b w:val="false"/>
+              <w:bCs w:val="false"/>
+              <w:sz w:val="20"/>
+              <w:szCs w:val="20"/>
+            </w:rPr>
+            <w:t>[general.cliente]</w:t>
+          </w:r>
+        </w:p>
+      </w:tc>
+      <w:tc>
+        <w:tcPr>
+          <w:tcW w:type="dxa" w:w="3593"/>
+          <w:tcBorders>
+            <w:top w:val="nil"/>
+            <w:left w:val="nil"/>
+            <w:bottom w:val="nil"/>
+            <w:right w:val="nil"/>
+          </w:tcBorders>
+          <w:shd w:fill="auto" w:val="clear"/>
+        </w:tcPr>
+        <w:p>
+          <w:pPr>
+            <w:pStyle w:val="style19"/>
+            <w:spacing w:after="120" w:before="0"/>
+            <w:contextualSpacing w:val="false"/>
+            <w:jc w:val="left"/>
+            <w:rPr>
+              <w:rFonts w:ascii="Arial" w:hAnsi="Arial"/>
+              <w:b w:val="false"/>
+              <w:bCs w:val="false"/>
+              <w:sz w:val="20"/>
+              <w:szCs w:val="20"/>
+            </w:rPr>
+          </w:pPr>
+          <w:r>
+            <w:rPr>
+              <w:rFonts w:ascii="Arial" w:hAnsi="Arial"/>
+              <w:b/>
+              <w:bCs/>
+              <w:sz w:val="20"/>
+              <w:szCs w:val="20"/>
+            </w:rPr>
+            <w:t>Pauta</w:t>
+          </w:r>
+          <w:r>
+            <w:rPr>
+              <w:rFonts w:ascii="Arial" w:hAnsi="Arial"/>
+              <w:b w:val="false"/>
+              <w:bCs w:val="false"/>
+              <w:sz w:val="20"/>
+              <w:szCs w:val="20"/>
+            </w:rPr>
+            <w:t xml:space="preserve"> [general.pauta]</w:t>
+          </w:r>
+        </w:p>
+      </w:tc>
+    </w:tr>
+    <w:tr>
+      <w:trPr>
+        <w:trHeight w:hRule="atLeast" w:val="6"/>
+        <w:cantSplit w:val="false"/>
+      </w:trPr>
+      <w:tc>
+        <w:tcPr>
+          <w:tcW w:type="dxa" w:w="4813"/>
+          <w:vMerge w:val="continue"/>
+          <w:tcBorders>
+            <w:top w:val="nil"/>
+            <w:left w:val="nil"/>
+            <w:bottom w:val="nil"/>
+            <w:right w:val="nil"/>
+          </w:tcBorders>
+          <w:shd w:fill="auto" w:val="clear"/>
+        </w:tcPr>
+        <w:p>
+          <w:pPr>
+            <w:pStyle w:val="style23"/>
+            <w:rPr/>
+          </w:pPr>
+          <w:r>
+            <w:rPr/>
+          </w:r>
+        </w:p>
+      </w:tc>
+      <w:tc>
+        <w:tcPr>
+          <w:tcW w:type="dxa" w:w="2366"/>
+          <w:tcBorders>
+            <w:top w:val="nil"/>
+            <w:left w:val="nil"/>
+            <w:bottom w:val="nil"/>
+            <w:right w:val="nil"/>
+          </w:tcBorders>
+          <w:shd w:fill="auto" w:val="clear"/>
+        </w:tcPr>
+        <w:p>
+          <w:pPr>
+            <w:pStyle w:val="style19"/>
+            <w:spacing w:after="120" w:before="0"/>
+            <w:contextualSpacing w:val="false"/>
+            <w:jc w:val="left"/>
+            <w:rPr>
+              <w:rFonts w:ascii="Arial" w:hAnsi="Arial"/>
+              <w:b w:val="false"/>
+              <w:bCs w:val="false"/>
+              <w:sz w:val="20"/>
+              <w:szCs w:val="20"/>
+            </w:rPr>
+          </w:pPr>
+          <w:r>
+            <w:rPr>
+              <w:rFonts w:ascii="Arial" w:hAnsi="Arial"/>
+              <w:b/>
+              <w:bCs/>
+              <w:sz w:val="20"/>
+              <w:szCs w:val="20"/>
+            </w:rPr>
+            <w:t>Desde</w:t>
+          </w:r>
+          <w:r>
+            <w:rPr>
+              <w:rFonts w:ascii="Arial" w:hAnsi="Arial"/>
+              <w:b w:val="false"/>
+              <w:bCs w:val="false"/>
+              <w:sz w:val="20"/>
+              <w:szCs w:val="20"/>
+            </w:rPr>
+            <w:t xml:space="preserve"> [general.desde]</w:t>
+          </w:r>
+        </w:p>
+      </w:tc>
+      <w:tc>
+        <w:tcPr>
+          <w:tcW w:type="dxa" w:w="3593"/>
+          <w:tcBorders>
+            <w:top w:val="nil"/>
+            <w:left w:val="nil"/>
+            <w:bottom w:val="nil"/>
+            <w:right w:val="nil"/>
+          </w:tcBorders>
+          <w:shd w:fill="auto" w:val="clear"/>
+        </w:tcPr>
+        <w:p>
+          <w:pPr>
+            <w:pStyle w:val="style19"/>
+            <w:spacing w:after="120" w:before="0"/>
+            <w:contextualSpacing w:val="false"/>
+            <w:jc w:val="left"/>
+            <w:rPr>
+              <w:rFonts w:ascii="Arial" w:hAnsi="Arial"/>
+              <w:b w:val="false"/>
+              <w:bCs w:val="false"/>
+              <w:sz w:val="20"/>
+              <w:szCs w:val="20"/>
+            </w:rPr>
+          </w:pPr>
+          <w:r>
+            <w:rPr>
+              <w:rFonts w:ascii="Arial" w:hAnsi="Arial"/>
+              <w:b/>
+              <w:bCs/>
+              <w:sz w:val="20"/>
+              <w:szCs w:val="20"/>
+            </w:rPr>
+            <w:t>Hasta</w:t>
+          </w:r>
+          <w:r>
+            <w:rPr>
+              <w:rFonts w:ascii="Arial" w:hAnsi="Arial"/>
+              <w:b w:val="false"/>
+              <w:bCs w:val="false"/>
+              <w:sz w:val="20"/>
+              <w:szCs w:val="20"/>
+            </w:rPr>
+            <w:t xml:space="preserve"> [general.hasta]</w:t>
+          </w:r>
+        </w:p>
+      </w:tc>
+    </w:tr>
+  </w:tbl>
+  <w:p>
+    <w:pPr>
+      <w:pStyle w:val="style28"/>
+      <w:rPr/>
+    </w:pPr>
+    <w:r>
+      <w:rPr/>
+    </w:r>
+  </w:p>
+</w:hdr>
 </file>
 
 <file path=word/styles.xml><?xml version="1.0" encoding="utf-8"?>
@@ -678,7 +929,7 @@
     <w:pPr>
       <w:widowControl w:val="false"/>
       <w:suppressAutoHyphens w:val="true"/>
-      <w:overflowPunct w:val="false"/>
+      <w:overflowPunct w:val="true"/>
     </w:pPr>
     <w:rPr>
       <w:rFonts w:ascii="Times New Roman" w:cs="Lohit Hindi" w:eastAsia="DejaVu Sans" w:hAnsi="Times New Roman"/>
@@ -690,7 +941,7 @@
   </w:style>
   <w:style w:styleId="style1" w:type="paragraph">
     <w:name w:val="Encabezado 1"/>
-    <w:basedOn w:val="style19"/>
+    <w:basedOn w:val="style18"/>
     <w:next w:val="style1"/>
     <w:pPr/>
     <w:rPr>
@@ -702,7 +953,7 @@
   </w:style>
   <w:style w:styleId="style2" w:type="paragraph">
     <w:name w:val="Encabezado 2"/>
-    <w:basedOn w:val="style19"/>
+    <w:basedOn w:val="style18"/>
     <w:next w:val="style2"/>
     <w:pPr/>
     <w:rPr>
@@ -716,7 +967,7 @@
   </w:style>
   <w:style w:styleId="style3" w:type="paragraph">
     <w:name w:val="Encabezado 3"/>
-    <w:basedOn w:val="style19"/>
+    <w:basedOn w:val="style18"/>
     <w:next w:val="style3"/>
     <w:pPr/>
     <w:rPr>
@@ -747,15 +998,10 @@
       <w:rFonts w:cs="OpenSymbol"/>
     </w:rPr>
   </w:style>
-  <w:style w:styleId="style18" w:type="character">
-    <w:name w:val="Símbolos de numeración"/>
-    <w:next w:val="style18"/>
-    <w:rPr/>
-  </w:style>
-  <w:style w:styleId="style19" w:type="paragraph">
+  <w:style w:styleId="style18" w:type="paragraph">
     <w:name w:val="Encabezado"/>
     <w:basedOn w:val="style0"/>
-    <w:next w:val="style20"/>
+    <w:next w:val="style19"/>
     <w:pPr>
       <w:keepNext/>
       <w:spacing w:after="120" w:before="240"/>
@@ -767,29 +1013,29 @@
       <w:szCs w:val="28"/>
     </w:rPr>
   </w:style>
-  <w:style w:styleId="style20" w:type="paragraph">
+  <w:style w:styleId="style19" w:type="paragraph">
     <w:name w:val="Cuerpo de texto"/>
     <w:basedOn w:val="style0"/>
-    <w:next w:val="style20"/>
+    <w:next w:val="style19"/>
     <w:pPr>
       <w:spacing w:after="120" w:before="0"/>
       <w:contextualSpacing w:val="false"/>
     </w:pPr>
     <w:rPr/>
   </w:style>
+  <w:style w:styleId="style20" w:type="paragraph">
+    <w:name w:val="Lista"/>
+    <w:basedOn w:val="style19"/>
+    <w:next w:val="style20"/>
+    <w:pPr/>
+    <w:rPr>
+      <w:rFonts w:cs="Lohit Hindi"/>
+    </w:rPr>
+  </w:style>
   <w:style w:styleId="style21" w:type="paragraph">
-    <w:name w:val="Lista"/>
-    <w:basedOn w:val="style20"/>
-    <w:next w:val="style21"/>
-    <w:pPr/>
-    <w:rPr>
-      <w:rFonts w:cs="Lohit Hindi"/>
-    </w:rPr>
-  </w:style>
-  <w:style w:styleId="style22" w:type="paragraph">
     <w:name w:val="Pie"/>
     <w:basedOn w:val="style0"/>
-    <w:next w:val="style22"/>
+    <w:next w:val="style21"/>
     <w:pPr>
       <w:suppressLineNumbers/>
       <w:spacing w:after="120" w:before="120"/>
@@ -803,30 +1049,30 @@
       <w:szCs w:val="24"/>
     </w:rPr>
   </w:style>
+  <w:style w:styleId="style22" w:type="paragraph">
+    <w:name w:val="Índice"/>
+    <w:basedOn w:val="style0"/>
+    <w:next w:val="style22"/>
+    <w:pPr>
+      <w:suppressLineNumbers/>
+    </w:pPr>
+    <w:rPr>
+      <w:rFonts w:cs="Lohit Hindi"/>
+    </w:rPr>
+  </w:style>
   <w:style w:styleId="style23" w:type="paragraph">
-    <w:name w:val="Índice"/>
+    <w:name w:val="Contenido de la tabla"/>
     <w:basedOn w:val="style0"/>
     <w:next w:val="style23"/>
     <w:pPr>
       <w:suppressLineNumbers/>
     </w:pPr>
-    <w:rPr>
-      <w:rFonts w:cs="Lohit Hindi"/>
-    </w:rPr>
+    <w:rPr/>
   </w:style>
   <w:style w:styleId="style24" w:type="paragraph">
-    <w:name w:val="Contenido de la tabla"/>
+    <w:name w:val="Cita"/>
     <w:basedOn w:val="style0"/>
     <w:next w:val="style24"/>
-    <w:pPr>
-      <w:suppressLineNumbers/>
-    </w:pPr>
-    <w:rPr/>
-  </w:style>
-  <w:style w:styleId="style25" w:type="paragraph">
-    <w:name w:val="Cita"/>
-    <w:basedOn w:val="style0"/>
-    <w:next w:val="style25"/>
     <w:pPr>
       <w:spacing w:after="283" w:before="0"/>
       <w:ind w:hanging="0" w:left="567" w:right="567"/>
@@ -834,40 +1080,54 @@
     </w:pPr>
     <w:rPr/>
   </w:style>
+  <w:style w:styleId="style25" w:type="paragraph">
+    <w:name w:val="Título"/>
+    <w:basedOn w:val="style18"/>
+    <w:next w:val="style25"/>
+    <w:pPr>
+      <w:jc w:val="center"/>
+    </w:pPr>
+    <w:rPr>
+      <w:b/>
+      <w:bCs/>
+      <w:sz w:val="36"/>
+      <w:szCs w:val="36"/>
+    </w:rPr>
+  </w:style>
   <w:style w:styleId="style26" w:type="paragraph">
-    <w:name w:val="Título"/>
-    <w:basedOn w:val="style19"/>
+    <w:name w:val="Subtítulo"/>
+    <w:basedOn w:val="style18"/>
     <w:next w:val="style26"/>
     <w:pPr>
       <w:jc w:val="center"/>
     </w:pPr>
     <w:rPr>
-      <w:b/>
-      <w:bCs/>
-      <w:sz w:val="36"/>
-      <w:szCs w:val="36"/>
-    </w:rPr>
-  </w:style>
-  <w:style w:styleId="style27" w:type="paragraph">
-    <w:name w:val="Subtítulo"/>
-    <w:basedOn w:val="style19"/>
-    <w:next w:val="style27"/>
-    <w:pPr>
-      <w:jc w:val="center"/>
-    </w:pPr>
-    <w:rPr>
       <w:i/>
       <w:iCs/>
       <w:sz w:val="28"/>
       <w:szCs w:val="28"/>
     </w:rPr>
   </w:style>
+  <w:style w:styleId="style27" w:type="paragraph">
+    <w:name w:val="Texto preformateado"/>
+    <w:basedOn w:val="style0"/>
+    <w:next w:val="style27"/>
+    <w:pPr/>
+    <w:rPr/>
+  </w:style>
   <w:style w:styleId="style28" w:type="paragraph">
-    <w:name w:val="Texto preformateado"/>
+    <w:name w:val="Encabezamiento"/>
     <w:basedOn w:val="style0"/>
     <w:next w:val="style28"/>
     <w:pPr/>
     <w:rPr/>
   </w:style>
+  <w:style w:styleId="style29" w:type="paragraph">
+    <w:name w:val="Encabezado de la tabla"/>
+    <w:basedOn w:val="style23"/>
+    <w:next w:val="style29"/>
+    <w:pPr/>
+    <w:rPr/>
+  </w:style>
 </w:styles>
 </file>
</xml_diff>